<commit_message>
report added and a2 almost done?
Signed-off-by: jason <jjy714@gmail.com>
</commit_message>
<xml_diff>
--- a/Reports/A2_report.docx
+++ b/Reports/A2_report.docx
@@ -572,6 +572,29 @@
           <w:lang w:val="en-US"/>
         </w:rPr>
       </w:pPr>
+      <w:r>
+        <w:rPr>
+          <w:rFonts w:ascii="Times New Roman" w:hAnsi="Times New Roman" w:cs="Times New Roman"/>
+          <w:kern w:val="0"/>
+          <w:sz w:val="22"/>
+          <w:szCs w:val="22"/>
+          <w:lang w:val="en-US"/>
+        </w:rPr>
+        <w:lastRenderedPageBreak/>
+        <w:tab/>
+        <w:t>I have chosen label 3 and 7 for classification.</w:t>
+      </w:r>
+    </w:p>
+    <w:p>
+      <w:pPr>
+        <w:rPr>
+          <w:rFonts w:ascii="Times New Roman" w:hAnsi="Times New Roman" w:cs="Times New Roman"/>
+          <w:kern w:val="0"/>
+          <w:sz w:val="22"/>
+          <w:szCs w:val="22"/>
+          <w:lang w:val="en-US"/>
+        </w:rPr>
+      </w:pPr>
     </w:p>
     <w:p>
       <w:pPr>
@@ -604,6 +627,310 @@
           <w:lang w:val="en-US"/>
         </w:rPr>
       </w:pPr>
+    </w:p>
+    <w:p>
+      <w:pPr>
+        <w:ind w:firstLine="720"/>
+        <w:rPr>
+          <w:rFonts w:ascii="Times New Roman" w:hAnsi="Times New Roman" w:cs="Times New Roman"/>
+          <w:kern w:val="0"/>
+          <w:sz w:val="22"/>
+          <w:szCs w:val="22"/>
+          <w:lang w:val="en-US"/>
+        </w:rPr>
+      </w:pPr>
+      <w:r>
+        <w:rPr>
+          <w:rFonts w:ascii="Times New Roman" w:hAnsi="Times New Roman" w:cs="Times New Roman"/>
+          <w:kern w:val="0"/>
+          <w:sz w:val="22"/>
+          <w:szCs w:val="22"/>
+          <w:lang w:val="en-US"/>
+        </w:rPr>
+        <w:t xml:space="preserve">With SGD(Stochastic Gradient Descent) accommodated as the optimizer, </w:t>
+      </w:r>
+      <w:r>
+        <w:rPr>
+          <w:rFonts w:ascii="Times New Roman" w:hAnsi="Times New Roman" w:cs="Times New Roman"/>
+          <w:kern w:val="0"/>
+          <w:sz w:val="22"/>
+          <w:szCs w:val="22"/>
+          <w:lang w:val="en-US"/>
+        </w:rPr>
+        <w:t xml:space="preserve">batch size 64, learning rate 0.01, </w:t>
+      </w:r>
+      <w:r>
+        <w:rPr>
+          <w:rFonts w:ascii="Times New Roman" w:hAnsi="Times New Roman" w:cs="Times New Roman"/>
+          <w:kern w:val="0"/>
+          <w:sz w:val="22"/>
+          <w:szCs w:val="22"/>
+          <w:lang w:val="en-US"/>
+        </w:rPr>
+        <w:t xml:space="preserve">the training loss seemed to fluctuate very aggressively. The loss </w:t>
+      </w:r>
+      <w:proofErr w:type="gramStart"/>
+      <w:r>
+        <w:rPr>
+          <w:rFonts w:ascii="Times New Roman" w:hAnsi="Times New Roman" w:cs="Times New Roman"/>
+          <w:kern w:val="0"/>
+          <w:sz w:val="22"/>
+          <w:szCs w:val="22"/>
+          <w:lang w:val="en-US"/>
+        </w:rPr>
+        <w:t>were</w:t>
+      </w:r>
+      <w:proofErr w:type="gramEnd"/>
+      <w:r>
+        <w:rPr>
+          <w:rFonts w:ascii="Times New Roman" w:hAnsi="Times New Roman" w:cs="Times New Roman"/>
+          <w:kern w:val="0"/>
+          <w:sz w:val="22"/>
+          <w:szCs w:val="22"/>
+          <w:lang w:val="en-US"/>
+        </w:rPr>
+        <w:t xml:space="preserve"> in between 0.3 to 2.0 for the first epoch and 0.4 to 1.9 by the seventh epoch. This showed that the gradient was calculating at a very fast tempo. </w:t>
+      </w:r>
+    </w:p>
+    <w:p>
+      <w:pPr>
+        <w:rPr>
+          <w:rFonts w:ascii="Times New Roman" w:hAnsi="Times New Roman" w:cs="Times New Roman"/>
+          <w:kern w:val="0"/>
+          <w:sz w:val="22"/>
+          <w:szCs w:val="22"/>
+          <w:lang w:val="en-US"/>
+        </w:rPr>
+      </w:pPr>
+      <w:r>
+        <w:rPr>
+          <w:rFonts w:ascii="Times New Roman" w:hAnsi="Times New Roman" w:cs="Times New Roman"/>
+          <w:noProof/>
+          <w:kern w:val="0"/>
+          <w:sz w:val="22"/>
+          <w:szCs w:val="22"/>
+          <w:lang w:val="en-US"/>
+        </w:rPr>
+        <w:drawing>
+          <wp:inline distT="0" distB="0" distL="0" distR="0" wp14:anchorId="4801C76C" wp14:editId="3A8B3DEF">
+            <wp:extent cx="2743200" cy="4598469"/>
+            <wp:effectExtent l="0" t="0" r="0" b="0"/>
+            <wp:docPr id="10936100" name="Picture 3" descr="A screenshot of a computer program&#10;&#10;Description automatically generated"/>
+            <wp:cNvGraphicFramePr>
+              <a:graphicFrameLocks xmlns:a="http://schemas.openxmlformats.org/drawingml/2006/main" noChangeAspect="1"/>
+            </wp:cNvGraphicFramePr>
+            <a:graphic xmlns:a="http://schemas.openxmlformats.org/drawingml/2006/main">
+              <a:graphicData uri="http://schemas.openxmlformats.org/drawingml/2006/picture">
+                <pic:pic xmlns:pic="http://schemas.openxmlformats.org/drawingml/2006/picture">
+                  <pic:nvPicPr>
+                    <pic:cNvPr id="10936100" name="Picture 3" descr="A screenshot of a computer program&#10;&#10;Description automatically generated"/>
+                    <pic:cNvPicPr/>
+                  </pic:nvPicPr>
+                  <pic:blipFill>
+                    <a:blip r:embed="rId5" cstate="print">
+                      <a:extLst>
+                        <a:ext uri="{28A0092B-C50C-407E-A947-70E740481C1C}">
+                          <a14:useLocalDpi xmlns:a14="http://schemas.microsoft.com/office/drawing/2010/main" val="0"/>
+                        </a:ext>
+                      </a:extLst>
+                    </a:blip>
+                    <a:stretch>
+                      <a:fillRect/>
+                    </a:stretch>
+                  </pic:blipFill>
+                  <pic:spPr>
+                    <a:xfrm>
+                      <a:off x="0" y="0"/>
+                      <a:ext cx="2745033" cy="4601541"/>
+                    </a:xfrm>
+                    <a:prstGeom prst="rect">
+                      <a:avLst/>
+                    </a:prstGeom>
+                  </pic:spPr>
+                </pic:pic>
+              </a:graphicData>
+            </a:graphic>
+          </wp:inline>
+        </w:drawing>
+      </w:r>
+      <w:r>
+        <w:rPr>
+          <w:rFonts w:ascii="Times New Roman" w:hAnsi="Times New Roman" w:cs="Times New Roman"/>
+          <w:noProof/>
+          <w:kern w:val="0"/>
+          <w:sz w:val="22"/>
+          <w:szCs w:val="22"/>
+          <w:lang w:val="en-US"/>
+        </w:rPr>
+        <w:drawing>
+          <wp:inline distT="0" distB="0" distL="0" distR="0" wp14:anchorId="68FEE57E" wp14:editId="089AED38">
+            <wp:extent cx="2552670" cy="4600575"/>
+            <wp:effectExtent l="0" t="0" r="635" b="0"/>
+            <wp:docPr id="254185740" name="Picture 2" descr="A screenshot of a computer&#10;&#10;Description automatically generated"/>
+            <wp:cNvGraphicFramePr>
+              <a:graphicFrameLocks xmlns:a="http://schemas.openxmlformats.org/drawingml/2006/main" noChangeAspect="1"/>
+            </wp:cNvGraphicFramePr>
+            <a:graphic xmlns:a="http://schemas.openxmlformats.org/drawingml/2006/main">
+              <a:graphicData uri="http://schemas.openxmlformats.org/drawingml/2006/picture">
+                <pic:pic xmlns:pic="http://schemas.openxmlformats.org/drawingml/2006/picture">
+                  <pic:nvPicPr>
+                    <pic:cNvPr id="254185740" name="Picture 2" descr="A screenshot of a computer&#10;&#10;Description automatically generated"/>
+                    <pic:cNvPicPr/>
+                  </pic:nvPicPr>
+                  <pic:blipFill>
+                    <a:blip r:embed="rId6" cstate="print">
+                      <a:extLst>
+                        <a:ext uri="{28A0092B-C50C-407E-A947-70E740481C1C}">
+                          <a14:useLocalDpi xmlns:a14="http://schemas.microsoft.com/office/drawing/2010/main" val="0"/>
+                        </a:ext>
+                      </a:extLst>
+                    </a:blip>
+                    <a:stretch>
+                      <a:fillRect/>
+                    </a:stretch>
+                  </pic:blipFill>
+                  <pic:spPr>
+                    <a:xfrm>
+                      <a:off x="0" y="0"/>
+                      <a:ext cx="2560349" cy="4614414"/>
+                    </a:xfrm>
+                    <a:prstGeom prst="rect">
+                      <a:avLst/>
+                    </a:prstGeom>
+                  </pic:spPr>
+                </pic:pic>
+              </a:graphicData>
+            </a:graphic>
+          </wp:inline>
+        </w:drawing>
+      </w:r>
+    </w:p>
+    <w:p>
+      <w:pPr>
+        <w:rPr>
+          <w:rFonts w:ascii="Times New Roman" w:hAnsi="Times New Roman" w:cs="Times New Roman"/>
+          <w:kern w:val="0"/>
+          <w:sz w:val="22"/>
+          <w:szCs w:val="22"/>
+          <w:lang w:val="en-US"/>
+        </w:rPr>
+      </w:pPr>
+    </w:p>
+    <w:p>
+      <w:pPr>
+        <w:rPr>
+          <w:rFonts w:ascii="Times New Roman" w:hAnsi="Times New Roman" w:cs="Times New Roman"/>
+          <w:kern w:val="0"/>
+          <w:sz w:val="22"/>
+          <w:szCs w:val="22"/>
+          <w:lang w:val="en-US"/>
+        </w:rPr>
+      </w:pPr>
+    </w:p>
+    <w:p>
+      <w:pPr>
+        <w:rPr>
+          <w:rFonts w:ascii="Times New Roman" w:hAnsi="Times New Roman" w:cs="Times New Roman"/>
+          <w:kern w:val="0"/>
+          <w:sz w:val="22"/>
+          <w:szCs w:val="22"/>
+          <w:lang w:val="en-US"/>
+        </w:rPr>
+      </w:pPr>
+    </w:p>
+    <w:p>
+      <w:pPr>
+        <w:rPr>
+          <w:rFonts w:ascii="Times New Roman" w:hAnsi="Times New Roman" w:cs="Times New Roman"/>
+          <w:kern w:val="0"/>
+          <w:sz w:val="22"/>
+          <w:szCs w:val="22"/>
+          <w:lang w:val="en-US"/>
+        </w:rPr>
+      </w:pPr>
+      <w:r>
+        <w:rPr>
+          <w:rFonts w:ascii="Times New Roman" w:hAnsi="Times New Roman" w:cs="Times New Roman"/>
+          <w:kern w:val="0"/>
+          <w:sz w:val="22"/>
+          <w:szCs w:val="22"/>
+          <w:lang w:val="en-US"/>
+        </w:rPr>
+        <w:t xml:space="preserve">With no training at all, the validation and testing result comes out as 10.2% accuracy with average loss of 0.205 and </w:t>
+      </w:r>
+      <w:r>
+        <w:rPr>
+          <w:rFonts w:ascii="Times New Roman" w:hAnsi="Times New Roman" w:cs="Times New Roman"/>
+          <w:kern w:val="0"/>
+          <w:sz w:val="22"/>
+          <w:szCs w:val="22"/>
+          <w:lang w:val="en-US"/>
+        </w:rPr>
+        <w:t xml:space="preserve">10.0% accuracy with 0.201 average loss. </w:t>
+      </w:r>
+    </w:p>
+    <w:p>
+      <w:pPr>
+        <w:rPr>
+          <w:rFonts w:ascii="Times New Roman" w:hAnsi="Times New Roman" w:cs="Times New Roman"/>
+          <w:kern w:val="0"/>
+          <w:sz w:val="22"/>
+          <w:szCs w:val="22"/>
+          <w:lang w:val="en-US"/>
+        </w:rPr>
+      </w:pPr>
+      <w:r>
+        <w:rPr>
+          <w:rFonts w:ascii="Times New Roman" w:hAnsi="Times New Roman" w:cs="Times New Roman"/>
+          <w:noProof/>
+          <w:kern w:val="0"/>
+          <w:sz w:val="22"/>
+          <w:szCs w:val="22"/>
+          <w:lang w:val="en-US"/>
+        </w:rPr>
+        <w:lastRenderedPageBreak/>
+        <w:drawing>
+          <wp:inline distT="0" distB="0" distL="0" distR="0" wp14:anchorId="35A7C6A6" wp14:editId="4A22FB6A">
+            <wp:extent cx="5181600" cy="5791200"/>
+            <wp:effectExtent l="0" t="0" r="0" b="0"/>
+            <wp:docPr id="1599099588" name="Picture 4" descr="A screenshot of a computer error&#10;&#10;Description automatically generated"/>
+            <wp:cNvGraphicFramePr>
+              <a:graphicFrameLocks xmlns:a="http://schemas.openxmlformats.org/drawingml/2006/main" noChangeAspect="1"/>
+            </wp:cNvGraphicFramePr>
+            <a:graphic xmlns:a="http://schemas.openxmlformats.org/drawingml/2006/main">
+              <a:graphicData uri="http://schemas.openxmlformats.org/drawingml/2006/picture">
+                <pic:pic xmlns:pic="http://schemas.openxmlformats.org/drawingml/2006/picture">
+                  <pic:nvPicPr>
+                    <pic:cNvPr id="1599099588" name="Picture 4" descr="A screenshot of a computer error&#10;&#10;Description automatically generated"/>
+                    <pic:cNvPicPr/>
+                  </pic:nvPicPr>
+                  <pic:blipFill>
+                    <a:blip r:embed="rId7">
+                      <a:extLst>
+                        <a:ext uri="{28A0092B-C50C-407E-A947-70E740481C1C}">
+                          <a14:useLocalDpi xmlns:a14="http://schemas.microsoft.com/office/drawing/2010/main" val="0"/>
+                        </a:ext>
+                      </a:extLst>
+                    </a:blip>
+                    <a:stretch>
+                      <a:fillRect/>
+                    </a:stretch>
+                  </pic:blipFill>
+                  <pic:spPr>
+                    <a:xfrm>
+                      <a:off x="0" y="0"/>
+                      <a:ext cx="5181600" cy="5791200"/>
+                    </a:xfrm>
+                    <a:prstGeom prst="rect">
+                      <a:avLst/>
+                    </a:prstGeom>
+                  </pic:spPr>
+                </pic:pic>
+              </a:graphicData>
+            </a:graphic>
+          </wp:inline>
+        </w:drawing>
+      </w:r>
     </w:p>
     <w:p>
       <w:pPr>

</xml_diff>